<commit_message>
Figures added to manuscript
</commit_message>
<xml_diff>
--- a/products/manuscript/Manuscript.docx
+++ b/products/manuscript/Manuscript.docx
@@ -71,7 +71,7 @@
         <w:pStyle w:val="Date"/>
       </w:pPr>
       <w:r>
-        <w:t xml:space="preserve">2021-08-18</w:t>
+        <w:t xml:space="preserve">2021-09-02</w:t>
       </w:r>
     </w:p>
     <w:p>
@@ -106,7 +106,6 @@
       </w:pPr>
       <w:r>
         <w:rPr>
-          <w:iCs/>
           <w:i/>
         </w:rPr>
         <w:t xml:space="preserve">Write a summary of your project.</w:t>
@@ -155,7 +154,6 @@
       </w:pPr>
       <w:r>
         <w:rPr>
-          <w:iCs/>
           <w:i/>
         </w:rPr>
         <w:t xml:space="preserve">Provide enough background on your topic that others can understand the why and how of your analysis</w:t>
@@ -186,7 +184,6 @@
       </w:pPr>
       <w:r>
         <w:rPr>
-          <w:iCs/>
           <w:i/>
         </w:rPr>
         <w:t xml:space="preserve">Describe what the data is, what it contains, where it is from, etc. Eventually this might be part of a methods section.</w:t>
@@ -217,7 +214,6 @@
       </w:pPr>
       <w:r>
         <w:rPr>
-          <w:iCs/>
           <w:i/>
         </w:rPr>
         <w:t xml:space="preserve">State the research questions you plan to answer with this analysis.</w:t>
@@ -225,7 +221,7 @@
     </w:p>
     <w:bookmarkEnd w:id="23"/>
     <w:bookmarkEnd w:id="24"/>
-    <w:bookmarkStart w:id="33" w:name="methods-and-results"/>
+    <w:bookmarkStart w:id="31" w:name="methods-and-results"/>
     <w:p>
       <w:pPr>
         <w:pStyle w:val="Heading1"/>
@@ -249,7 +245,6 @@
       </w:pPr>
       <w:r>
         <w:rPr>
-          <w:iCs/>
           <w:i/>
         </w:rPr>
         <w:t xml:space="preserve">In most research papers, results and methods are separate. You can combine them here if you find it easier. You are also welcome to structure things such that those are separate sections.</w:t>
@@ -279,7 +274,6 @@
       </w:pPr>
       <w:r>
         <w:rPr>
-          <w:iCs/>
           <w:i/>
         </w:rPr>
         <w:t xml:space="preserve">As applicable, explain where and how you got the data. If you directly import the data from an online source, you can combine this section with the next.</w:t>
@@ -310,14 +304,13 @@
       </w:pPr>
       <w:r>
         <w:rPr>
-          <w:iCs/>
           <w:i/>
         </w:rPr>
         <w:t xml:space="preserve">Write code that reads in the file and cleans it so it’s ready for analysis. Since this will be fairly long code for most datasets, it might be a good idea to have it in one or several R scripts. If that is the case, explain here briefly what kind of cleaning/processing you do, and provide more details and well documented code somewhere (e.g. as supplement in a paper). All materials, including files that contain code, should be commented well so everyone can follow along.</w:t>
       </w:r>
     </w:p>
     <w:bookmarkEnd w:id="26"/>
-    <w:bookmarkStart w:id="30" w:name="exploratory-analysis"/>
+    <w:bookmarkStart w:id="29" w:name="exploratory-analysis"/>
     <w:p>
       <w:pPr>
         <w:pStyle w:val="Heading2"/>
@@ -341,7 +334,6 @@
       </w:pPr>
       <w:r>
         <w:rPr>
-          <w:iCs/>
           <w:i/>
         </w:rPr>
         <w:t xml:space="preserve">Use a combination of text/tables/figures to explore and describe your data. You should produce plots or tables or other summary quantities for the most interesting/important quantities in your data. Depending on the total number of variables in your dataset, explore all or some of the others. FIgures produced here might be histograms or density plots, correlation plots, etc. Tables might summarize your data.</w:t>
@@ -353,7 +345,6 @@
       </w:pPr>
       <w:r>
         <w:rPr>
-          <w:iCs/>
           <w:i/>
         </w:rPr>
         <w:t xml:space="preserve">Continue by creating plots or tables of the outcome(s) of interest and the predictor/exposure/input variables you are most interested in. If your dataset is small, you can do that for all variables. Plots produced here can be scatterplots, boxplots, violinplots, etc. Tables can be simple 2x2 tables or larger ones.</w:t>
@@ -365,49 +356,42 @@
       </w:pPr>
       <w:r>
         <w:rPr>
-          <w:iCs/>
           <w:i/>
         </w:rPr>
         <w:t xml:space="preserve">To get some further insight into your data, if reasonable you could compute simple statistics (e.g. t-tests, simple regression model with 1 predictor, etc.) to look for associations between your outcome(s) and each individual predictor variable. Though note that unless you pre-specified the outcome and main exposure, any</w:t>
       </w:r>
       <w:r>
         <w:rPr>
-          <w:iCs/>
           <w:i/>
         </w:rPr>
         <w:t xml:space="preserve"> </w:t>
       </w:r>
       <w:r>
         <w:rPr>
-          <w:iCs/>
           <w:i/>
         </w:rPr>
         <w:t xml:space="preserve">“</w:t>
       </w:r>
       <w:r>
         <w:rPr>
-          <w:iCs/>
           <w:i/>
         </w:rPr>
         <w:t xml:space="preserve">p&lt;0.05 means statistical significance</w:t>
       </w:r>
       <w:r>
         <w:rPr>
-          <w:iCs/>
           <w:i/>
         </w:rPr>
         <w:t xml:space="preserve">”</w:t>
       </w:r>
       <w:r>
         <w:rPr>
-          <w:iCs/>
           <w:i/>
         </w:rPr>
         <w:t xml:space="preserve"> </w:t>
       </w:r>
       <w:r>
         <w:rPr>
-          <w:iCs/>
           <w:i/>
         </w:rPr>
         <w:t xml:space="preserve">interpretation is not valid.</w:t>
@@ -437,22 +421,6 @@
       <w:pPr>
         <w:pStyle w:val="TableCaption"/>
       </w:pPr>
-      <w:bookmarkStart w:id="27" w:name="table1"/>
-      <w:r>
-        <w:t xml:space="preserve">Table </w:t>
-      </w:r>
-      <w:fldSimple w:instr="SEQ Table \* ARABIC ">
-        <w:r>
-          <w:t>1</w:t>
-        </w:r>
-      </w:fldSimple>
-      <w:r>
-        <w:t xml:space="preserve">:</w:t>
-      </w:r>
-      <w:bookmarkEnd w:id="27"/>
-      <w:r>
-        <w:t xml:space="preserve"> </w:t>
-      </w:r>
       <w:r>
         <w:t xml:space="preserve">Table 3.1: Data summary table.</w:t>
       </w:r>
@@ -460,33 +428,35 @@
     <w:tbl>
       <w:tblPr>
         <w:tblStyle w:val="Table"/>
-        <w:tblW w:type="auto" w:w="0"/>
-        <w:tblLook w:firstRow="1" w:lastRow="0" w:firstColumn="0" w:lastColumn="0" w:noHBand="0" w:noVBand="0" w:val="0020"/>
+        <w:tblW w:type="pct" w:w="0.0"/>
+        <w:tblLook w:firstRow="1" w:lastRow="0" w:firstColumn="0" w:lastColumn="0" w:noHBand="0" w:noVBand="0"/>
         <w:tblCaption w:val="Table 3.1: Data summary table."/>
       </w:tblPr>
-      <w:tblGrid>
-        <w:gridCol w:w="2640"/>
-        <w:gridCol w:w="2640"/>
-        <w:gridCol w:w="2640"/>
-      </w:tblGrid>
+      <w:tblGrid/>
       <w:tr>
         <w:trPr>
-          <w:tblHeader w:val="true"/>
+          <w:cnfStyle w:firstRow="1"/>
         </w:trPr>
         <w:tc>
-          <w:tcPr/>
-          <w:p>
-            <w:pPr>
-              <w:pStyle w:val="Compact"/>
-            </w:pPr>
-          </w:p>
-        </w:tc>
-        <w:tc>
-          <w:tcPr/>
-          <w:p>
-            <w:pPr>
-              <w:pStyle w:val="Compact"/>
-              <w:jc w:val="right"/>
+          <w:tcPr>
+            <w:tcBorders>
+              <w:bottom w:val="single"/>
+            </w:tcBorders>
+            <w:vAlign w:val="bottom"/>
+          </w:tcPr>
+          <w:p/>
+        </w:tc>
+        <w:tc>
+          <w:tcPr>
+            <w:tcBorders>
+              <w:bottom w:val="single"/>
+            </w:tcBorders>
+            <w:vAlign w:val="bottom"/>
+          </w:tcPr>
+          <w:p>
+            <w:pPr>
+              <w:pStyle w:val="Compact"/>
+              <w:jc w:val="left"/>
             </w:pPr>
             <w:r>
               <w:t xml:space="preserve">Height</w:t>
@@ -494,21 +464,59 @@
           </w:p>
         </w:tc>
         <w:tc>
-          <w:tcPr/>
-          <w:p>
-            <w:pPr>
-              <w:pStyle w:val="Compact"/>
-              <w:jc w:val="right"/>
+          <w:tcPr>
+            <w:tcBorders>
+              <w:bottom w:val="single"/>
+            </w:tcBorders>
+            <w:vAlign w:val="bottom"/>
+          </w:tcPr>
+          <w:p>
+            <w:pPr>
+              <w:pStyle w:val="Compact"/>
+              <w:jc w:val="left"/>
             </w:pPr>
             <w:r>
               <w:t xml:space="preserve">Weight</w:t>
+            </w:r>
+          </w:p>
+        </w:tc>
+        <w:tc>
+          <w:tcPr>
+            <w:tcBorders>
+              <w:bottom w:val="single"/>
+            </w:tcBorders>
+            <w:vAlign w:val="bottom"/>
+          </w:tcPr>
+          <w:p>
+            <w:pPr>
+              <w:pStyle w:val="Compact"/>
+              <w:jc w:val="left"/>
+            </w:pPr>
+            <w:r>
+              <w:t xml:space="preserve">Power_Level</w:t>
+            </w:r>
+          </w:p>
+        </w:tc>
+        <w:tc>
+          <w:tcPr>
+            <w:tcBorders>
+              <w:bottom w:val="single"/>
+            </w:tcBorders>
+            <w:vAlign w:val="bottom"/>
+          </w:tcPr>
+          <w:p>
+            <w:pPr>
+              <w:pStyle w:val="Compact"/>
+              <w:jc w:val="left"/>
+            </w:pPr>
+            <w:r>
+              <w:t xml:space="preserve">Class</w:t>
             </w:r>
           </w:p>
         </w:tc>
       </w:tr>
       <w:tr>
         <w:tc>
-          <w:tcPr/>
           <w:p>
             <w:pPr>
               <w:pStyle w:val="Compact"/>
@@ -520,33 +528,52 @@
           </w:p>
         </w:tc>
         <w:tc>
-          <w:tcPr/>
-          <w:p>
-            <w:pPr>
-              <w:pStyle w:val="Compact"/>
-              <w:jc w:val="right"/>
-            </w:pPr>
-            <w:r>
-              <w:t xml:space="preserve">133.00</w:t>
-            </w:r>
-          </w:p>
-        </w:tc>
-        <w:tc>
-          <w:tcPr/>
-          <w:p>
-            <w:pPr>
-              <w:pStyle w:val="Compact"/>
-              <w:jc w:val="right"/>
-            </w:pPr>
-            <w:r>
-              <w:t xml:space="preserve">45.00</w:t>
+          <w:p>
+            <w:pPr>
+              <w:pStyle w:val="Compact"/>
+              <w:jc w:val="left"/>
+            </w:pPr>
+            <w:r>
+              <w:t xml:space="preserve">133</w:t>
+            </w:r>
+          </w:p>
+        </w:tc>
+        <w:tc>
+          <w:p>
+            <w:pPr>
+              <w:pStyle w:val="Compact"/>
+              <w:jc w:val="left"/>
+            </w:pPr>
+            <w:r>
+              <w:t xml:space="preserve">45</w:t>
+            </w:r>
+          </w:p>
+        </w:tc>
+        <w:tc>
+          <w:p>
+            <w:pPr>
+              <w:pStyle w:val="Compact"/>
+              <w:jc w:val="left"/>
+            </w:pPr>
+            <w:r>
+              <w:t xml:space="preserve">0.01</w:t>
+            </w:r>
+          </w:p>
+        </w:tc>
+        <w:tc>
+          <w:p>
+            <w:pPr>
+              <w:pStyle w:val="Compact"/>
+              <w:jc w:val="left"/>
+            </w:pPr>
+            <w:r>
+              <w:t xml:space="preserve">10</w:t>
             </w:r>
           </w:p>
         </w:tc>
       </w:tr>
       <w:tr>
         <w:tc>
-          <w:tcPr/>
           <w:p>
             <w:pPr>
               <w:pStyle w:val="Compact"/>
@@ -558,11 +585,10 @@
           </w:p>
         </w:tc>
         <w:tc>
-          <w:tcPr/>
-          <w:p>
-            <w:pPr>
-              <w:pStyle w:val="Compact"/>
-              <w:jc w:val="right"/>
+          <w:p>
+            <w:pPr>
+              <w:pStyle w:val="Compact"/>
+              <w:jc w:val="left"/>
             </w:pPr>
             <w:r>
               <w:t xml:space="preserve">155.25</w:t>
@@ -570,21 +596,41 @@
           </w:p>
         </w:tc>
         <w:tc>
-          <w:tcPr/>
-          <w:p>
-            <w:pPr>
-              <w:pStyle w:val="Compact"/>
-              <w:jc w:val="right"/>
+          <w:p>
+            <w:pPr>
+              <w:pStyle w:val="Compact"/>
+              <w:jc w:val="left"/>
             </w:pPr>
             <w:r>
               <w:t xml:space="preserve">54.25</w:t>
+            </w:r>
+          </w:p>
+        </w:tc>
+        <w:tc>
+          <w:p>
+            <w:pPr>
+              <w:pStyle w:val="Compact"/>
+              <w:jc w:val="left"/>
+            </w:pPr>
+            <w:r>
+              <w:t xml:space="preserve">3.3</w:t>
+            </w:r>
+          </w:p>
+        </w:tc>
+        <w:tc>
+          <w:p>
+            <w:pPr>
+              <w:pStyle w:val="Compact"/>
+              <w:jc w:val="left"/>
+            </w:pPr>
+            <w:r>
+              <w:t xml:space="preserve">character</w:t>
             </w:r>
           </w:p>
         </w:tc>
       </w:tr>
       <w:tr>
         <w:tc>
-          <w:tcPr/>
           <w:p>
             <w:pPr>
               <w:pStyle w:val="Compact"/>
@@ -596,33 +642,52 @@
           </w:p>
         </w:tc>
         <w:tc>
-          <w:tcPr/>
-          <w:p>
-            <w:pPr>
-              <w:pStyle w:val="Compact"/>
-              <w:jc w:val="right"/>
-            </w:pPr>
-            <w:r>
-              <w:t xml:space="preserve">166.00</w:t>
-            </w:r>
-          </w:p>
-        </w:tc>
-        <w:tc>
-          <w:tcPr/>
-          <w:p>
-            <w:pPr>
-              <w:pStyle w:val="Compact"/>
-              <w:jc w:val="right"/>
-            </w:pPr>
-            <w:r>
-              <w:t xml:space="preserve">73.00</w:t>
+          <w:p>
+            <w:pPr>
+              <w:pStyle w:val="Compact"/>
+              <w:jc w:val="left"/>
+            </w:pPr>
+            <w:r>
+              <w:t xml:space="preserve">166</w:t>
+            </w:r>
+          </w:p>
+        </w:tc>
+        <w:tc>
+          <w:p>
+            <w:pPr>
+              <w:pStyle w:val="Compact"/>
+              <w:jc w:val="left"/>
+            </w:pPr>
+            <w:r>
+              <w:t xml:space="preserve">73</w:t>
+            </w:r>
+          </w:p>
+        </w:tc>
+        <w:tc>
+          <w:p>
+            <w:pPr>
+              <w:pStyle w:val="Compact"/>
+              <w:jc w:val="left"/>
+            </w:pPr>
+            <w:r>
+              <w:t xml:space="preserve">81</w:t>
+            </w:r>
+          </w:p>
+        </w:tc>
+        <w:tc>
+          <w:p>
+            <w:pPr>
+              <w:pStyle w:val="Compact"/>
+              <w:jc w:val="left"/>
+            </w:pPr>
+            <w:r>
+              <w:t xml:space="preserve">character</w:t>
             </w:r>
           </w:p>
         </w:tc>
       </w:tr>
       <w:tr>
         <w:tc>
-          <w:tcPr/>
           <w:p>
             <w:pPr>
               <w:pStyle w:val="Compact"/>
@@ -634,33 +699,52 @@
           </w:p>
         </w:tc>
         <w:tc>
-          <w:tcPr/>
-          <w:p>
-            <w:pPr>
-              <w:pStyle w:val="Compact"/>
-              <w:jc w:val="right"/>
-            </w:pPr>
-            <w:r>
-              <w:t xml:space="preserve">165.50</w:t>
-            </w:r>
-          </w:p>
-        </w:tc>
-        <w:tc>
-          <w:tcPr/>
-          <w:p>
-            <w:pPr>
-              <w:pStyle w:val="Compact"/>
-              <w:jc w:val="right"/>
-            </w:pPr>
-            <w:r>
-              <w:t xml:space="preserve">72.00</w:t>
+          <w:p>
+            <w:pPr>
+              <w:pStyle w:val="Compact"/>
+              <w:jc w:val="left"/>
+            </w:pPr>
+            <w:r>
+              <w:t xml:space="preserve">165.5</w:t>
+            </w:r>
+          </w:p>
+        </w:tc>
+        <w:tc>
+          <w:p>
+            <w:pPr>
+              <w:pStyle w:val="Compact"/>
+              <w:jc w:val="left"/>
+            </w:pPr>
+            <w:r>
+              <w:t xml:space="preserve">72</w:t>
+            </w:r>
+          </w:p>
+        </w:tc>
+        <w:tc>
+          <w:p>
+            <w:pPr>
+              <w:pStyle w:val="Compact"/>
+              <w:jc w:val="left"/>
+            </w:pPr>
+            <w:r>
+              <w:t xml:space="preserve">2183.121</w:t>
+            </w:r>
+          </w:p>
+        </w:tc>
+        <w:tc>
+          <w:p>
+            <w:pPr>
+              <w:pStyle w:val="Compact"/>
+              <w:jc w:val="left"/>
+            </w:pPr>
+            <w:r>
+              <w:t xml:space="preserve">10</w:t>
             </w:r>
           </w:p>
         </w:tc>
       </w:tr>
       <w:tr>
         <w:tc>
-          <w:tcPr/>
           <w:p>
             <w:pPr>
               <w:pStyle w:val="Compact"/>
@@ -672,11 +756,10 @@
           </w:p>
         </w:tc>
         <w:tc>
-          <w:tcPr/>
-          <w:p>
-            <w:pPr>
-              <w:pStyle w:val="Compact"/>
-              <w:jc w:val="right"/>
+          <w:p>
+            <w:pPr>
+              <w:pStyle w:val="Compact"/>
+              <w:jc w:val="left"/>
             </w:pPr>
             <w:r>
               <w:t xml:space="preserve">177.25</w:t>
@@ -684,21 +767,41 @@
           </w:p>
         </w:tc>
         <w:tc>
-          <w:tcPr/>
-          <w:p>
-            <w:pPr>
-              <w:pStyle w:val="Compact"/>
-              <w:jc w:val="right"/>
-            </w:pPr>
-            <w:r>
-              <w:t xml:space="preserve">87.50</w:t>
+          <w:p>
+            <w:pPr>
+              <w:pStyle w:val="Compact"/>
+              <w:jc w:val="left"/>
+            </w:pPr>
+            <w:r>
+              <w:t xml:space="preserve">87.5</w:t>
+            </w:r>
+          </w:p>
+        </w:tc>
+        <w:tc>
+          <w:p>
+            <w:pPr>
+              <w:pStyle w:val="Compact"/>
+              <w:jc w:val="left"/>
+            </w:pPr>
+            <w:r>
+              <w:t xml:space="preserve">1140</w:t>
+            </w:r>
+          </w:p>
+        </w:tc>
+        <w:tc>
+          <w:p>
+            <w:pPr>
+              <w:pStyle w:val="Compact"/>
+              <w:jc w:val="left"/>
+            </w:pPr>
+            <w:r>
+              <w:t xml:space="preserve">character</w:t>
             </w:r>
           </w:p>
         </w:tc>
       </w:tr>
       <w:tr>
         <w:tc>
-          <w:tcPr/>
           <w:p>
             <w:pPr>
               <w:pStyle w:val="Compact"/>
@@ -710,26 +813,46 @@
           </w:p>
         </w:tc>
         <w:tc>
-          <w:tcPr/>
-          <w:p>
-            <w:pPr>
-              <w:pStyle w:val="Compact"/>
-              <w:jc w:val="right"/>
-            </w:pPr>
-            <w:r>
-              <w:t xml:space="preserve">192.00</w:t>
-            </w:r>
-          </w:p>
-        </w:tc>
-        <w:tc>
-          <w:tcPr/>
-          <w:p>
-            <w:pPr>
-              <w:pStyle w:val="Compact"/>
-              <w:jc w:val="right"/>
-            </w:pPr>
-            <w:r>
-              <w:t xml:space="preserve">110.00</w:t>
+          <w:p>
+            <w:pPr>
+              <w:pStyle w:val="Compact"/>
+              <w:jc w:val="left"/>
+            </w:pPr>
+            <w:r>
+              <w:t xml:space="preserve">192</w:t>
+            </w:r>
+          </w:p>
+        </w:tc>
+        <w:tc>
+          <w:p>
+            <w:pPr>
+              <w:pStyle w:val="Compact"/>
+              <w:jc w:val="left"/>
+            </w:pPr>
+            <w:r>
+              <w:t xml:space="preserve">110</w:t>
+            </w:r>
+          </w:p>
+        </w:tc>
+        <w:tc>
+          <w:p>
+            <w:pPr>
+              <w:pStyle w:val="Compact"/>
+              <w:jc w:val="left"/>
+            </w:pPr>
+            <w:r>
+              <w:t xml:space="preserve">11000</w:t>
+            </w:r>
+          </w:p>
+        </w:tc>
+        <w:tc>
+          <w:p>
+            <w:pPr>
+              <w:pStyle w:val="Compact"/>
+              <w:jc w:val="left"/>
+            </w:pPr>
+            <w:r>
+              <w:t xml:space="preserve">character</w:t>
             </w:r>
           </w:p>
         </w:tc>
@@ -762,9 +885,9 @@
       <w:r>
         <w:drawing>
           <wp:inline>
-            <wp:extent cx="5334000" cy="3303289"/>
+            <wp:extent cx="5334000" cy="3494918"/>
             <wp:effectExtent b="0" l="0" r="0" t="0"/>
-            <wp:docPr descr="Figure 3.1: Analysis figure." title="" id="1" name="Picture"/>
+            <wp:docPr descr="Figure 3.1: Boxplot of Class vs. Height." title="" id="1" name="Picture"/>
             <a:graphic>
               <a:graphicData uri="http://schemas.openxmlformats.org/drawingml/2006/picture">
                 <pic:pic>
@@ -775,7 +898,7 @@
                     </pic:cNvPicPr>
                   </pic:nvPicPr>
                   <pic:blipFill>
-                    <a:blip r:embed="rId28"/>
+                    <a:blip r:embed="rId27"/>
                     <a:stretch>
                       <a:fillRect/>
                     </a:stretch>
@@ -783,7 +906,7 @@
                   <pic:spPr bwMode="auto">
                     <a:xfrm>
                       <a:off x="0" y="0"/>
-                      <a:ext cx="5334000" cy="3303289"/>
+                      <a:ext cx="5334000" cy="3494918"/>
                     </a:xfrm>
                     <a:prstGeom prst="rect">
                       <a:avLst/>
@@ -806,74 +929,112 @@
       <w:pPr>
         <w:pStyle w:val="ImageCaption"/>
       </w:pPr>
-      <w:bookmarkStart w:id="29" w:name="fig1"/>
-      <w:r>
-        <w:t xml:space="preserve">Figure </w:t>
-      </w:r>
-      <w:fldSimple w:instr="SEQ Figure \* ARABIC ">
-        <w:r>
-          <w:t>1</w:t>
-        </w:r>
-      </w:fldSimple>
-      <w:r>
-        <w:t xml:space="preserve">:</w:t>
+      <w:r>
+        <w:t xml:space="preserve">Figure 3.1: Boxplot of Class vs. Height.</w:t>
+      </w:r>
+    </w:p>
+    <w:p>
+      <w:pPr>
+        <w:pStyle w:val="CaptionedFigure"/>
+      </w:pPr>
+      <w:r>
+        <w:drawing>
+          <wp:inline>
+            <wp:extent cx="5334000" cy="3494918"/>
+            <wp:effectExtent b="0" l="0" r="0" t="0"/>
+            <wp:docPr descr="Figure 3.2: Scatterplot of Weight vs. Power Level." title="" id="1" name="Picture"/>
+            <a:graphic>
+              <a:graphicData uri="http://schemas.openxmlformats.org/drawingml/2006/picture">
+                <pic:pic>
+                  <pic:nvPicPr>
+                    <pic:cNvPr descr="../../results/resultfigure2.png" id="0" name="Picture"/>
+                    <pic:cNvPicPr>
+                      <a:picLocks noChangeArrowheads="1" noChangeAspect="1"/>
+                    </pic:cNvPicPr>
+                  </pic:nvPicPr>
+                  <pic:blipFill>
+                    <a:blip r:embed="rId28"/>
+                    <a:stretch>
+                      <a:fillRect/>
+                    </a:stretch>
+                  </pic:blipFill>
+                  <pic:spPr bwMode="auto">
+                    <a:xfrm>
+                      <a:off x="0" y="0"/>
+                      <a:ext cx="5334000" cy="3494918"/>
+                    </a:xfrm>
+                    <a:prstGeom prst="rect">
+                      <a:avLst/>
+                    </a:prstGeom>
+                    <a:noFill/>
+                    <a:ln w="9525">
+                      <a:noFill/>
+                      <a:headEnd/>
+                      <a:tailEnd/>
+                    </a:ln>
+                  </pic:spPr>
+                </pic:pic>
+              </a:graphicData>
+            </a:graphic>
+          </wp:inline>
+        </w:drawing>
+      </w:r>
+    </w:p>
+    <w:p>
+      <w:pPr>
+        <w:pStyle w:val="ImageCaption"/>
+      </w:pPr>
+      <w:r>
+        <w:t xml:space="preserve">Figure 3.2: Scatterplot of Weight vs. Power Level.</w:t>
+      </w:r>
+    </w:p>
+    <w:bookmarkEnd w:id="29"/>
+    <w:bookmarkStart w:id="30" w:name="full-analysis"/>
+    <w:p>
+      <w:pPr>
+        <w:pStyle w:val="Heading2"/>
+      </w:pPr>
+      <w:r>
+        <w:rPr>
+          <w:rStyle w:val="SectionNumber"/>
+        </w:rPr>
+        <w:t xml:space="preserve">3.4</w:t>
+      </w:r>
+      <w:r>
+        <w:tab/>
+      </w:r>
+      <w:r>
+        <w:t xml:space="preserve">Full analysis</w:t>
+      </w:r>
+    </w:p>
+    <w:p>
+      <w:pPr>
+        <w:pStyle w:val="FirstParagraph"/>
+      </w:pPr>
+      <w:r>
+        <w:rPr>
+          <w:i/>
+        </w:rPr>
+        <w:t xml:space="preserve">Use one or several suitable statistical/machine learning methods to analyze your data and to produce meaningful figures, tables, etc. This might again be code that is best placed in one or several separate R scripts that need to be well documented. You want the code to produce figures and data ready for display as tables, and save those. Then you load them here.</w:t>
+      </w:r>
+    </w:p>
+    <w:p>
+      <w:pPr>
+        <w:pStyle w:val="BodyText"/>
+      </w:pPr>
+      <w:r>
+        <w:t xml:space="preserve">Example table</w:t>
       </w:r>
       <w:r>
         <w:t xml:space="preserve"> </w:t>
       </w:r>
-      <w:bookmarkEnd w:id="29"/>
-      <w:r>
-        <w:t xml:space="preserve">Figure 3.1: Analysis figure.</w:t>
-      </w:r>
-    </w:p>
-    <w:bookmarkEnd w:id="30"/>
-    <w:bookmarkStart w:id="32" w:name="full-analysis"/>
-    <w:p>
-      <w:pPr>
-        <w:pStyle w:val="Heading2"/>
-      </w:pPr>
-      <w:r>
-        <w:rPr>
-          <w:rStyle w:val="SectionNumber"/>
-        </w:rPr>
-        <w:t xml:space="preserve">3.4</w:t>
-      </w:r>
-      <w:r>
-        <w:tab/>
-      </w:r>
-      <w:r>
-        <w:t xml:space="preserve">Full analysis</w:t>
-      </w:r>
-    </w:p>
-    <w:p>
-      <w:pPr>
-        <w:pStyle w:val="FirstParagraph"/>
-      </w:pPr>
-      <w:r>
-        <w:rPr>
-          <w:iCs/>
-          <w:i/>
-        </w:rPr>
-        <w:t xml:space="preserve">Use one or several suitable statistical/machine learning methods to analyze your data and to produce meaningful figures, tables, etc. This might again be code that is best placed in one or several separate R scripts that need to be well documented. You want the code to produce figures and data ready for display as tables, and save those. Then you load them here.</w:t>
-      </w:r>
-    </w:p>
-    <w:p>
-      <w:pPr>
-        <w:pStyle w:val="BodyText"/>
-      </w:pPr>
-      <w:r>
-        <w:t xml:space="preserve">Example table</w:t>
+      <w:r>
+        <w:t xml:space="preserve">3.2</w:t>
       </w:r>
       <w:r>
         <w:t xml:space="preserve"> </w:t>
       </w:r>
       <w:r>
-        <w:t xml:space="preserve">3.2</w:t>
-      </w:r>
-      <w:r>
-        <w:t xml:space="preserve"> </w:t>
-      </w:r>
-      <w:r>
         <w:t xml:space="preserve">shows a table summarizing a linear model fit.</w:t>
       </w:r>
     </w:p>
@@ -881,22 +1042,6 @@
       <w:pPr>
         <w:pStyle w:val="TableCaption"/>
       </w:pPr>
-      <w:bookmarkStart w:id="31" w:name="table2"/>
-      <w:r>
-        <w:t xml:space="preserve">Table </w:t>
-      </w:r>
-      <w:fldSimple w:instr="SEQ Table \* ARABIC ">
-        <w:r>
-          <w:t>2</w:t>
-        </w:r>
-      </w:fldSimple>
-      <w:r>
-        <w:t xml:space="preserve">:</w:t>
-      </w:r>
-      <w:bookmarkEnd w:id="31"/>
-      <w:r>
-        <w:t xml:space="preserve"> </w:t>
-      </w:r>
       <w:r>
         <w:t xml:space="preserve">Table 3.2: Linear model fit table.</w:t>
       </w:r>
@@ -904,23 +1049,22 @@
     <w:tbl>
       <w:tblPr>
         <w:tblStyle w:val="Table"/>
-        <w:tblW w:type="auto" w:w="0"/>
-        <w:tblLook w:firstRow="1" w:lastRow="0" w:firstColumn="0" w:lastColumn="0" w:noHBand="0" w:noVBand="0" w:val="0020"/>
+        <w:tblW w:type="pct" w:w="0.0"/>
+        <w:tblLook w:firstRow="1" w:lastRow="0" w:firstColumn="0" w:lastColumn="0" w:noHBand="0" w:noVBand="0"/>
         <w:tblCaption w:val="Table 3.2: Linear model fit table."/>
       </w:tblPr>
-      <w:tblGrid>
-        <w:gridCol w:w="1584"/>
-        <w:gridCol w:w="1584"/>
-        <w:gridCol w:w="1584"/>
-        <w:gridCol w:w="1584"/>
-        <w:gridCol w:w="1584"/>
-      </w:tblGrid>
+      <w:tblGrid/>
       <w:tr>
         <w:trPr>
-          <w:tblHeader w:val="true"/>
+          <w:cnfStyle w:firstRow="1"/>
         </w:trPr>
         <w:tc>
-          <w:tcPr/>
+          <w:tcPr>
+            <w:tcBorders>
+              <w:bottom w:val="single"/>
+            </w:tcBorders>
+            <w:vAlign w:val="bottom"/>
+          </w:tcPr>
           <w:p>
             <w:pPr>
               <w:pStyle w:val="Compact"/>
@@ -932,7 +1076,12 @@
           </w:p>
         </w:tc>
         <w:tc>
-          <w:tcPr/>
+          <w:tcPr>
+            <w:tcBorders>
+              <w:bottom w:val="single"/>
+            </w:tcBorders>
+            <w:vAlign w:val="bottom"/>
+          </w:tcPr>
           <w:p>
             <w:pPr>
               <w:pStyle w:val="Compact"/>
@@ -944,7 +1093,12 @@
           </w:p>
         </w:tc>
         <w:tc>
-          <w:tcPr/>
+          <w:tcPr>
+            <w:tcBorders>
+              <w:bottom w:val="single"/>
+            </w:tcBorders>
+            <w:vAlign w:val="bottom"/>
+          </w:tcPr>
           <w:p>
             <w:pPr>
               <w:pStyle w:val="Compact"/>
@@ -956,7 +1110,12 @@
           </w:p>
         </w:tc>
         <w:tc>
-          <w:tcPr/>
+          <w:tcPr>
+            <w:tcBorders>
+              <w:bottom w:val="single"/>
+            </w:tcBorders>
+            <w:vAlign w:val="bottom"/>
+          </w:tcPr>
           <w:p>
             <w:pPr>
               <w:pStyle w:val="Compact"/>
@@ -968,7 +1127,12 @@
           </w:p>
         </w:tc>
         <w:tc>
-          <w:tcPr/>
+          <w:tcPr>
+            <w:tcBorders>
+              <w:bottom w:val="single"/>
+            </w:tcBorders>
+            <w:vAlign w:val="bottom"/>
+          </w:tcPr>
           <w:p>
             <w:pPr>
               <w:pStyle w:val="Compact"/>
@@ -982,7 +1146,6 @@
       </w:tr>
       <w:tr>
         <w:tc>
-          <w:tcPr/>
           <w:p>
             <w:pPr>
               <w:pStyle w:val="Compact"/>
@@ -994,7 +1157,6 @@
           </w:p>
         </w:tc>
         <w:tc>
-          <w:tcPr/>
           <w:p>
             <w:pPr>
               <w:pStyle w:val="Compact"/>
@@ -1006,7 +1168,6 @@
           </w:p>
         </w:tc>
         <w:tc>
-          <w:tcPr/>
           <w:p>
             <w:pPr>
               <w:pStyle w:val="Compact"/>
@@ -1018,7 +1179,6 @@
           </w:p>
         </w:tc>
         <w:tc>
-          <w:tcPr/>
           <w:p>
             <w:pPr>
               <w:pStyle w:val="Compact"/>
@@ -1030,7 +1190,6 @@
           </w:p>
         </w:tc>
         <w:tc>
-          <w:tcPr/>
           <w:p>
             <w:pPr>
               <w:pStyle w:val="Compact"/>
@@ -1044,7 +1203,6 @@
       </w:tr>
       <w:tr>
         <w:tc>
-          <w:tcPr/>
           <w:p>
             <w:pPr>
               <w:pStyle w:val="Compact"/>
@@ -1056,7 +1214,6 @@
           </w:p>
         </w:tc>
         <w:tc>
-          <w:tcPr/>
           <w:p>
             <w:pPr>
               <w:pStyle w:val="Compact"/>
@@ -1068,7 +1225,6 @@
           </w:p>
         </w:tc>
         <w:tc>
-          <w:tcPr/>
           <w:p>
             <w:pPr>
               <w:pStyle w:val="Compact"/>
@@ -1080,7 +1236,6 @@
           </w:p>
         </w:tc>
         <w:tc>
-          <w:tcPr/>
           <w:p>
             <w:pPr>
               <w:pStyle w:val="Compact"/>
@@ -1092,7 +1247,6 @@
           </w:p>
         </w:tc>
         <w:tc>
-          <w:tcPr/>
           <w:p>
             <w:pPr>
               <w:pStyle w:val="Compact"/>
@@ -1105,42 +1259,102 @@
         </w:tc>
       </w:tr>
     </w:tbl>
+    <w:bookmarkEnd w:id="30"/>
+    <w:bookmarkEnd w:id="31"/>
+    <w:bookmarkStart w:id="36" w:name="discussion"/>
+    <w:p>
+      <w:pPr>
+        <w:pStyle w:val="Heading1"/>
+      </w:pPr>
+      <w:r>
+        <w:rPr>
+          <w:rStyle w:val="SectionNumber"/>
+        </w:rPr>
+        <w:t xml:space="preserve">4</w:t>
+      </w:r>
+      <w:r>
+        <w:tab/>
+      </w:r>
+      <w:r>
+        <w:t xml:space="preserve">Discussion</w:t>
+      </w:r>
+    </w:p>
+    <w:bookmarkStart w:id="32" w:name="summary-and-interpretation"/>
+    <w:p>
+      <w:pPr>
+        <w:pStyle w:val="Heading2"/>
+      </w:pPr>
+      <w:r>
+        <w:rPr>
+          <w:rStyle w:val="SectionNumber"/>
+        </w:rPr>
+        <w:t xml:space="preserve">4.1</w:t>
+      </w:r>
+      <w:r>
+        <w:tab/>
+      </w:r>
+      <w:r>
+        <w:t xml:space="preserve">Summary and Interpretation</w:t>
+      </w:r>
+    </w:p>
+    <w:p>
+      <w:pPr>
+        <w:pStyle w:val="FirstParagraph"/>
+      </w:pPr>
+      <w:r>
+        <w:rPr>
+          <w:i/>
+        </w:rPr>
+        <w:t xml:space="preserve">Summarize what you did, what you found and what it means.</w:t>
+      </w:r>
+    </w:p>
     <w:bookmarkEnd w:id="32"/>
+    <w:bookmarkStart w:id="33" w:name="strengths-and-limitations"/>
+    <w:p>
+      <w:pPr>
+        <w:pStyle w:val="Heading2"/>
+      </w:pPr>
+      <w:r>
+        <w:rPr>
+          <w:rStyle w:val="SectionNumber"/>
+        </w:rPr>
+        <w:t xml:space="preserve">4.2</w:t>
+      </w:r>
+      <w:r>
+        <w:tab/>
+      </w:r>
+      <w:r>
+        <w:t xml:space="preserve">Strengths and Limitations</w:t>
+      </w:r>
+    </w:p>
+    <w:p>
+      <w:pPr>
+        <w:pStyle w:val="FirstParagraph"/>
+      </w:pPr>
+      <w:r>
+        <w:rPr>
+          <w:i/>
+        </w:rPr>
+        <w:t xml:space="preserve">Discuss what you perceive as strengths and limitations of your analysis.</w:t>
+      </w:r>
+    </w:p>
     <w:bookmarkEnd w:id="33"/>
-    <w:bookmarkStart w:id="38" w:name="discussion"/>
-    <w:p>
-      <w:pPr>
-        <w:pStyle w:val="Heading1"/>
+    <w:bookmarkStart w:id="35" w:name="conclusions"/>
+    <w:p>
+      <w:pPr>
+        <w:pStyle w:val="Heading2"/>
       </w:pPr>
       <w:r>
         <w:rPr>
           <w:rStyle w:val="SectionNumber"/>
         </w:rPr>
-        <w:t xml:space="preserve">4</w:t>
+        <w:t xml:space="preserve">4.3</w:t>
       </w:r>
       <w:r>
         <w:tab/>
       </w:r>
       <w:r>
-        <w:t xml:space="preserve">Discussion</w:t>
-      </w:r>
-    </w:p>
-    <w:bookmarkStart w:id="34" w:name="summary-and-interpretation"/>
-    <w:p>
-      <w:pPr>
-        <w:pStyle w:val="Heading2"/>
-      </w:pPr>
-      <w:r>
-        <w:rPr>
-          <w:rStyle w:val="SectionNumber"/>
-        </w:rPr>
-        <w:t xml:space="preserve">4.1</w:t>
-      </w:r>
-      <w:r>
-        <w:tab/>
-      </w:r>
-      <w:r>
-        <w:t xml:space="preserve">Summary and Interpretation</w:t>
+        <w:t xml:space="preserve">Conclusions</w:t>
       </w:r>
     </w:p>
     <w:p>
@@ -1149,72 +1363,20 @@
       </w:pPr>
       <w:r>
         <w:rPr>
-          <w:iCs/>
           <w:i/>
         </w:rPr>
-        <w:t xml:space="preserve">Summarize what you did, what you found and what it means.</w:t>
-      </w:r>
-    </w:p>
-    <w:bookmarkEnd w:id="34"/>
-    <w:bookmarkStart w:id="35" w:name="strengths-and-limitations"/>
-    <w:p>
-      <w:pPr>
-        <w:pStyle w:val="Heading2"/>
-      </w:pPr>
-      <w:r>
-        <w:rPr>
-          <w:rStyle w:val="SectionNumber"/>
-        </w:rPr>
-        <w:t xml:space="preserve">4.2</w:t>
-      </w:r>
-      <w:r>
-        <w:tab/>
-      </w:r>
-      <w:r>
-        <w:t xml:space="preserve">Strengths and Limitations</w:t>
-      </w:r>
-    </w:p>
-    <w:p>
-      <w:pPr>
-        <w:pStyle w:val="FirstParagraph"/>
-      </w:pPr>
-      <w:r>
-        <w:rPr>
-          <w:iCs/>
+        <w:t xml:space="preserve">What are the main take-home messages?</w:t>
+      </w:r>
+    </w:p>
+    <w:p>
+      <w:pPr>
+        <w:pStyle w:val="BodyText"/>
+      </w:pPr>
+      <w:r>
+        <w:rPr>
           <w:i/>
         </w:rPr>
-        <w:t xml:space="preserve">Discuss what you perceive as strengths and limitations of your analysis.</w:t>
-      </w:r>
-    </w:p>
-    <w:bookmarkEnd w:id="35"/>
-    <w:bookmarkStart w:id="37" w:name="conclusions"/>
-    <w:p>
-      <w:pPr>
-        <w:pStyle w:val="Heading2"/>
-      </w:pPr>
-      <w:r>
-        <w:rPr>
-          <w:rStyle w:val="SectionNumber"/>
-        </w:rPr>
-        <w:t xml:space="preserve">4.3</w:t>
-      </w:r>
-      <w:r>
-        <w:tab/>
-      </w:r>
-      <w:r>
-        <w:t xml:space="preserve">Conclusions</w:t>
-      </w:r>
-    </w:p>
-    <w:p>
-      <w:pPr>
-        <w:pStyle w:val="FirstParagraph"/>
-      </w:pPr>
-      <w:r>
-        <w:rPr>
-          <w:iCs/>
-          <w:i/>
-        </w:rPr>
-        <w:t xml:space="preserve">What are the main take-home messages?</w:t>
+        <w:t xml:space="preserve">Include citations in your Rmd file using bibtex, the list of references will automatically be placed at the end</w:t>
       </w:r>
     </w:p>
     <w:p>
@@ -1222,11 +1384,19 @@
         <w:pStyle w:val="BodyText"/>
       </w:pPr>
       <w:r>
-        <w:rPr>
-          <w:iCs/>
-          <w:i/>
-        </w:rPr>
-        <w:t xml:space="preserve">Include citations in your Rmd file using bibtex, the list of references will automatically be placed at the end</w:t>
+        <w:t xml:space="preserve">This paper</w:t>
+      </w:r>
+      <w:r>
+        <w:t xml:space="preserve"> </w:t>
+      </w:r>
+      <w:r>
+        <w:t xml:space="preserve">(Leek &amp; Peng, 2015)</w:t>
+      </w:r>
+      <w:r>
+        <w:t xml:space="preserve"> </w:t>
+      </w:r>
+      <w:r>
+        <w:t xml:space="preserve">discusses types of analyses.</w:t>
       </w:r>
     </w:p>
     <w:p>
@@ -1234,32 +1404,12 @@
         <w:pStyle w:val="BodyText"/>
       </w:pPr>
       <w:r>
-        <w:t xml:space="preserve">This paper</w:t>
+        <w:t xml:space="preserve">Note that this cited reference will show up at the end of the document, the reference formatting is determined by the CSL file specified in the YAML header. Many more style files for almost any journal</w:t>
       </w:r>
       <w:r>
         <w:t xml:space="preserve"> </w:t>
       </w:r>
-      <w:r>
-        <w:t xml:space="preserve">(Leek &amp; Peng, 2015)</w:t>
-      </w:r>
-      <w:r>
-        <w:t xml:space="preserve"> </w:t>
-      </w:r>
-      <w:r>
-        <w:t xml:space="preserve">discusses types of analyses.</w:t>
-      </w:r>
-    </w:p>
-    <w:p>
-      <w:pPr>
-        <w:pStyle w:val="BodyText"/>
-      </w:pPr>
-      <w:r>
-        <w:t xml:space="preserve">Note that this cited reference will show up at the end of the document, the reference formatting is determined by the CSL file specified in the YAML header. Many more style files for almost any journal</w:t>
-      </w:r>
-      <w:r>
-        <w:t xml:space="preserve"> </w:t>
-      </w:r>
-      <w:hyperlink r:id="rId36">
+      <w:hyperlink r:id="rId34">
         <w:r>
           <w:rPr>
             <w:rStyle w:val="Hyperlink"/>
@@ -1286,9 +1436,9 @@
         <w:t xml:space="preserve">but giving it a more descriptive name is probably better.</w:t>
       </w:r>
     </w:p>
-    <w:bookmarkEnd w:id="37"/>
-    <w:bookmarkEnd w:id="38"/>
-    <w:bookmarkStart w:id="42" w:name="references"/>
+    <w:bookmarkEnd w:id="35"/>
+    <w:bookmarkEnd w:id="36"/>
+    <w:bookmarkStart w:id="40" w:name="references"/>
     <w:p>
       <w:pPr>
         <w:pStyle w:val="Heading1"/>
@@ -1297,8 +1447,8 @@
         <w:t xml:space="preserve">References</w:t>
       </w:r>
     </w:p>
-    <w:bookmarkStart w:id="41" w:name="refs"/>
-    <w:bookmarkStart w:id="40" w:name="ref-Leek2015a"/>
+    <w:bookmarkStart w:id="39" w:name="refs"/>
+    <w:bookmarkStart w:id="38" w:name="ref-Leek2015a"/>
     <w:p>
       <w:pPr>
         <w:pStyle w:val="Bibliography"/>
@@ -1311,7 +1461,6 @@
       </w:r>
       <w:r>
         <w:rPr>
-          <w:iCs/>
           <w:i/>
         </w:rPr>
         <w:t xml:space="preserve">Science (New York, N.Y.)</w:t>
@@ -1324,7 +1473,6 @@
       </w:r>
       <w:r>
         <w:rPr>
-          <w:iCs/>
           <w:i/>
         </w:rPr>
         <w:t xml:space="preserve">347</w:t>
@@ -1335,7 +1483,7 @@
       <w:r>
         <w:t xml:space="preserve"> </w:t>
       </w:r>
-      <w:hyperlink r:id="rId39">
+      <w:hyperlink r:id="rId37">
         <w:r>
           <w:rPr>
             <w:rStyle w:val="Hyperlink"/>
@@ -1344,9 +1492,9 @@
         </w:r>
       </w:hyperlink>
     </w:p>
+    <w:bookmarkEnd w:id="38"/>
+    <w:bookmarkEnd w:id="39"/>
     <w:bookmarkEnd w:id="40"/>
-    <w:bookmarkEnd w:id="41"/>
-    <w:bookmarkEnd w:id="42"/>
     <w:sectPr/>
   </w:body>
 </w:document>
@@ -1378,14 +1526,17 @@
 <file path=word/numbering.xml><?xml version="1.0" encoding="utf-8"?>
 <w:numbering xmlns:w="http://schemas.openxmlformats.org/wordprocessingml/2006/main">
   <w:abstractNum w:abstractNumId="990">
-    <w:nsid w:val="A990"/>
+    <w:nsid w:val="2c1ae401"/>
     <w:multiLevelType w:val="multilevel"/>
     <w:lvl w:ilvl="0">
       <w:numFmt w:val="bullet"/>
       <w:lvlText w:val=" "/>
       <w:lvlJc w:val="left"/>
       <w:pPr>
-        <w:ind w:left="720" w:hanging="480"/>
+        <w:tabs>
+          <w:tab w:val="num" w:pos="0"/>
+        </w:tabs>
+        <w:ind w:left="480" w:hanging="480"/>
       </w:pPr>
     </w:lvl>
     <w:lvl w:ilvl="1">
@@ -1393,7 +1544,10 @@
       <w:lvlText w:val=" "/>
       <w:lvlJc w:val="left"/>
       <w:pPr>
-        <w:ind w:left="1440" w:hanging="480"/>
+        <w:tabs>
+          <w:tab w:val="num" w:pos="720"/>
+        </w:tabs>
+        <w:ind w:left="1200" w:hanging="480"/>
       </w:pPr>
     </w:lvl>
     <w:lvl w:ilvl="2">
@@ -1401,7 +1555,10 @@
       <w:lvlText w:val=" "/>
       <w:lvlJc w:val="left"/>
       <w:pPr>
-        <w:ind w:left="2160" w:hanging="480"/>
+        <w:tabs>
+          <w:tab w:val="num" w:pos="1440"/>
+        </w:tabs>
+        <w:ind w:left="1920" w:hanging="480"/>
       </w:pPr>
     </w:lvl>
     <w:lvl w:ilvl="3">
@@ -1409,7 +1566,10 @@
       <w:lvlText w:val=" "/>
       <w:lvlJc w:val="left"/>
       <w:pPr>
-        <w:ind w:left="2880" w:hanging="480"/>
+        <w:tabs>
+          <w:tab w:val="num" w:pos="2160"/>
+        </w:tabs>
+        <w:ind w:left="2640" w:hanging="480"/>
       </w:pPr>
     </w:lvl>
     <w:lvl w:ilvl="4">
@@ -1417,7 +1577,10 @@
       <w:lvlText w:val=" "/>
       <w:lvlJc w:val="left"/>
       <w:pPr>
-        <w:ind w:left="3600" w:hanging="480"/>
+        <w:tabs>
+          <w:tab w:val="num" w:pos="2880"/>
+        </w:tabs>
+        <w:ind w:left="3360" w:hanging="480"/>
       </w:pPr>
     </w:lvl>
     <w:lvl w:ilvl="5">
@@ -1425,7 +1588,10 @@
       <w:lvlText w:val=" "/>
       <w:lvlJc w:val="left"/>
       <w:pPr>
-        <w:ind w:left="4320" w:hanging="480"/>
+        <w:tabs>
+          <w:tab w:val="num" w:pos="3600"/>
+        </w:tabs>
+        <w:ind w:left="4080" w:hanging="480"/>
       </w:pPr>
     </w:lvl>
     <w:lvl w:ilvl="6">
@@ -1433,7 +1599,10 @@
       <w:lvlText w:val=" "/>
       <w:lvlJc w:val="left"/>
       <w:pPr>
-        <w:ind w:left="5040" w:hanging="480"/>
+        <w:tabs>
+          <w:tab w:val="num" w:pos="4320"/>
+        </w:tabs>
+        <w:ind w:left="4800" w:hanging="480"/>
       </w:pPr>
     </w:lvl>
     <w:lvl w:ilvl="7">
@@ -1441,7 +1610,10 @@
       <w:lvlText w:val=" "/>
       <w:lvlJc w:val="left"/>
       <w:pPr>
-        <w:ind w:left="5760" w:hanging="480"/>
+        <w:tabs>
+          <w:tab w:val="num" w:pos="5040"/>
+        </w:tabs>
+        <w:ind w:left="5520" w:hanging="480"/>
       </w:pPr>
     </w:lvl>
     <w:lvl w:ilvl="8">
@@ -1449,7 +1621,10 @@
       <w:lvlText w:val=" "/>
       <w:lvlJc w:val="left"/>
       <w:pPr>
-        <w:ind w:left="6480" w:hanging="480"/>
+        <w:tabs>
+          <w:tab w:val="num" w:pos="5760"/>
+        </w:tabs>
+        <w:ind w:left="6240" w:hanging="480"/>
       </w:pPr>
     </w:lvl>
   </w:abstractNum>
@@ -1464,10 +1639,10 @@
   <w:docDefaults>
     <w:rPrDefault>
       <w:rPr>
-        <w:rFonts w:asciiTheme="minorHAnsi" w:cstheme="minorBidi" w:eastAsiaTheme="minorHAnsi" w:hAnsiTheme="minorHAnsi"/>
+        <w:rFonts w:asciiTheme="minorHAnsi" w:eastAsiaTheme="minorHAnsi" w:hAnsiTheme="minorHAnsi" w:cstheme="minorBidi"/>
         <w:sz w:val="24"/>
         <w:szCs w:val="24"/>
-        <w:lang w:bidi="ar-SA" w:eastAsia="en-US" w:val="en-US"/>
+        <w:lang w:val="en-US" w:eastAsia="en-US" w:bidi="ar-SA"/>
       </w:rPr>
     </w:rPrDefault>
     <w:pPrDefault>
@@ -1476,35 +1651,35 @@
       </w:pPr>
     </w:pPrDefault>
   </w:docDefaults>
-  <w:latentStyles w:count="276" w:defLockedState="0" w:defQFormat="0" w:defSemiHidden="0" w:defUIPriority="0" w:defUnhideWhenUsed="0"/>
-  <w:style w:default="1" w:styleId="Normal" w:type="paragraph">
+  <w:latentStyles w:defLockedState="0" w:defUIPriority="0" w:defSemiHidden="0" w:defUnhideWhenUsed="0" w:defQFormat="0" w:count="276"/>
+  <w:style w:type="paragraph" w:default="1" w:styleId="Normal">
     <w:name w:val="Normal"/>
     <w:qFormat/>
   </w:style>
-  <w:style w:styleId="BodyText" w:type="paragraph">
+  <w:style w:type="paragraph" w:styleId="BodyText">
     <w:name w:val="Body Text"/>
     <w:basedOn w:val="Normal"/>
     <w:link w:val="BodyTextChar"/>
     <w:pPr>
-      <w:spacing w:after="180" w:before="180"/>
+      <w:spacing w:before="180" w:after="180"/>
     </w:pPr>
     <w:qFormat/>
   </w:style>
-  <w:style w:customStyle="1" w:styleId="FirstParagraph" w:type="paragraph">
+  <w:style w:type="paragraph" w:customStyle="1" w:styleId="FirstParagraph">
     <w:name w:val="First Paragraph"/>
     <w:basedOn w:val="BodyText"/>
     <w:next w:val="BodyText"/>
     <w:qFormat/>
   </w:style>
-  <w:style w:customStyle="1" w:styleId="Compact" w:type="paragraph">
+  <w:style w:type="paragraph" w:customStyle="1" w:styleId="Compact">
     <w:name w:val="Compact"/>
     <w:basedOn w:val="BodyText"/>
     <w:qFormat/>
     <w:pPr>
-      <w:spacing w:after="36" w:before="36"/>
+      <w:spacing w:before="36" w:after="36"/>
     </w:pPr>
   </w:style>
-  <w:style w:styleId="Title" w:type="paragraph">
+  <w:style w:type="paragraph" w:styleId="Title">
     <w:name w:val="Title"/>
     <w:basedOn w:val="Normal"/>
     <w:next w:val="BodyText"/>
@@ -1512,19 +1687,19 @@
     <w:pPr>
       <w:keepNext/>
       <w:keepLines/>
-      <w:spacing w:after="240" w:before="480"/>
+      <w:spacing w:before="480" w:after="240"/>
       <w:jc w:val="center"/>
     </w:pPr>
     <w:rPr>
-      <w:rFonts w:asciiTheme="majorHAnsi" w:cstheme="majorBidi" w:eastAsiaTheme="majorEastAsia" w:hAnsiTheme="majorHAnsi"/>
+      <w:rFonts w:asciiTheme="majorHAnsi" w:eastAsiaTheme="majorEastAsia" w:hAnsiTheme="majorHAnsi" w:cstheme="majorBidi"/>
       <w:b/>
       <w:bCs/>
-      <w:color w:themeColor="accent1" w:themeShade="B5" w:val="345A8A"/>
+      <w:color w:val="345A8A" w:themeColor="accent1" w:themeShade="B5"/>
       <w:sz w:val="36"/>
       <w:szCs w:val="36"/>
     </w:rPr>
   </w:style>
-  <w:style w:styleId="Subtitle" w:type="paragraph">
+  <w:style w:type="paragraph" w:styleId="Subtitle">
     <w:name w:val="Subtitle"/>
     <w:basedOn w:val="Title"/>
     <w:next w:val="BodyText"/>
@@ -1532,7 +1707,7 @@
     <w:pPr>
       <w:keepNext/>
       <w:keepLines/>
-      <w:spacing w:after="240" w:before="240"/>
+      <w:spacing w:before="240" w:after="240"/>
       <w:jc w:val="center"/>
     </w:pPr>
     <w:rPr>
@@ -1540,7 +1715,7 @@
       <w:szCs w:val="30"/>
     </w:rPr>
   </w:style>
-  <w:style w:customStyle="1" w:styleId="Author" w:type="paragraph">
+  <w:style w:type="paragraph" w:customStyle="1" w:styleId="Author">
     <w:name w:val="Author"/>
     <w:next w:val="BodyText"/>
     <w:qFormat/>
@@ -1550,7 +1725,7 @@
       <w:jc w:val="center"/>
     </w:pPr>
   </w:style>
-  <w:style w:styleId="Date" w:type="paragraph">
+  <w:style w:type="paragraph" w:styleId="Date">
     <w:name w:val="Date"/>
     <w:next w:val="BodyText"/>
     <w:qFormat/>
@@ -1560,7 +1735,7 @@
       <w:jc w:val="center"/>
     </w:pPr>
   </w:style>
-  <w:style w:customStyle="1" w:styleId="Abstract" w:type="paragraph">
+  <w:style w:type="paragraph" w:customStyle="1" w:styleId="Abstract">
     <w:name w:val="Abstract"/>
     <w:basedOn w:val="Normal"/>
     <w:next w:val="BodyText"/>
@@ -1568,14 +1743,14 @@
     <w:pPr>
       <w:keepNext/>
       <w:keepLines/>
-      <w:spacing w:after="300" w:before="300"/>
+      <w:spacing w:before="300" w:after="300"/>
     </w:pPr>
     <w:rPr>
       <w:sz w:val="20"/>
       <w:szCs w:val="20"/>
     </w:rPr>
   </w:style>
-  <w:style w:styleId="Bibliography" w:type="paragraph">
+  <w:style w:type="paragraph" w:styleId="Bibliography">
     <w:name w:val="Bibliography"/>
     <w:basedOn w:val="Normal"/>
     <w:next w:val="Bibliography"/>
@@ -1583,7 +1758,7 @@
     <w:pPr/>
     <w:rPr/>
   </w:style>
-  <w:style w:styleId="Heading1" w:type="paragraph">
+  <w:style w:type="paragraph" w:styleId="Heading1">
     <w:name w:val="Heading 1"/>
     <w:basedOn w:val="Normal"/>
     <w:next w:val="BodyText"/>
@@ -1592,19 +1767,19 @@
     <w:pPr>
       <w:keepNext/>
       <w:keepLines/>
-      <w:spacing w:after="0" w:before="480"/>
+      <w:spacing w:before="480" w:after="0"/>
       <w:outlineLvl w:val="0"/>
     </w:pPr>
     <w:rPr>
-      <w:rFonts w:asciiTheme="majorHAnsi" w:cstheme="majorBidi" w:eastAsiaTheme="majorEastAsia" w:hAnsiTheme="majorHAnsi"/>
+      <w:rFonts w:asciiTheme="majorHAnsi" w:eastAsiaTheme="majorEastAsia" w:hAnsiTheme="majorHAnsi" w:cstheme="majorBidi"/>
       <w:b/>
       <w:bCs/>
-      <w:color w:themeColor="accent1" w:val="4F81BD"/>
+      <w:color w:val="4F81BD" w:themeColor="accent1"/>
       <w:sz w:val="32"/>
       <w:szCs w:val="32"/>
     </w:rPr>
   </w:style>
-  <w:style w:styleId="Heading2" w:type="paragraph">
+  <w:style w:type="paragraph" w:styleId="Heading2">
     <w:name w:val="Heading 2"/>
     <w:basedOn w:val="Normal"/>
     <w:next w:val="BodyText"/>
@@ -1614,19 +1789,19 @@
     <w:pPr>
       <w:keepNext/>
       <w:keepLines/>
-      <w:spacing w:after="0" w:before="200"/>
+      <w:spacing w:before="200" w:after="0"/>
       <w:outlineLvl w:val="1"/>
     </w:pPr>
     <w:rPr>
-      <w:rFonts w:asciiTheme="majorHAnsi" w:cstheme="majorBidi" w:eastAsiaTheme="majorEastAsia" w:hAnsiTheme="majorHAnsi"/>
+      <w:rFonts w:asciiTheme="majorHAnsi" w:eastAsiaTheme="majorEastAsia" w:hAnsiTheme="majorHAnsi" w:cstheme="majorBidi"/>
       <w:b/>
       <w:bCs/>
-      <w:color w:themeColor="accent1" w:val="4F81BD"/>
+      <w:color w:val="4F81BD" w:themeColor="accent1"/>
       <w:sz w:val="28"/>
       <w:szCs w:val="28"/>
     </w:rPr>
   </w:style>
-  <w:style w:styleId="Heading3" w:type="paragraph">
+  <w:style w:type="paragraph" w:styleId="Heading3">
     <w:name w:val="Heading 3"/>
     <w:basedOn w:val="Normal"/>
     <w:next w:val="BodyText"/>
@@ -1636,19 +1811,19 @@
     <w:pPr>
       <w:keepNext/>
       <w:keepLines/>
-      <w:spacing w:after="0" w:before="200"/>
+      <w:spacing w:before="200" w:after="0"/>
       <w:outlineLvl w:val="2"/>
     </w:pPr>
     <w:rPr>
-      <w:rFonts w:asciiTheme="majorHAnsi" w:cstheme="majorBidi" w:eastAsiaTheme="majorEastAsia" w:hAnsiTheme="majorHAnsi"/>
+      <w:rFonts w:asciiTheme="majorHAnsi" w:eastAsiaTheme="majorEastAsia" w:hAnsiTheme="majorHAnsi" w:cstheme="majorBidi"/>
       <w:b/>
       <w:bCs/>
-      <w:color w:themeColor="accent1" w:val="4F81BD"/>
+      <w:color w:val="4F81BD" w:themeColor="accent1"/>
       <w:sz w:val="24"/>
       <w:szCs w:val="24"/>
     </w:rPr>
   </w:style>
-  <w:style w:styleId="Heading4" w:type="paragraph">
+  <w:style w:type="paragraph" w:styleId="Heading4">
     <w:name w:val="Heading 4"/>
     <w:basedOn w:val="Normal"/>
     <w:next w:val="BodyText"/>
@@ -1658,19 +1833,19 @@
     <w:pPr>
       <w:keepNext/>
       <w:keepLines/>
-      <w:spacing w:after="0" w:before="200"/>
+      <w:spacing w:before="200" w:after="0"/>
       <w:outlineLvl w:val="3"/>
     </w:pPr>
     <w:rPr>
-      <w:rFonts w:asciiTheme="majorHAnsi" w:cstheme="majorBidi" w:eastAsiaTheme="majorEastAsia" w:hAnsiTheme="majorHAnsi"/>
+      <w:rFonts w:asciiTheme="majorHAnsi" w:eastAsiaTheme="majorEastAsia" w:hAnsiTheme="majorHAnsi" w:cstheme="majorBidi"/>
       <w:i/>
       <w:bCs/>
-      <w:color w:themeColor="accent1" w:val="4F81BD"/>
+      <w:color w:val="4F81BD" w:themeColor="accent1"/>
       <w:sz w:val="24"/>
       <w:szCs w:val="24"/>
     </w:rPr>
   </w:style>
-  <w:style w:styleId="Heading5" w:type="paragraph">
+  <w:style w:type="paragraph" w:styleId="Heading5">
     <w:name w:val="Heading 5"/>
     <w:basedOn w:val="Normal"/>
     <w:next w:val="BodyText"/>
@@ -1680,18 +1855,18 @@
     <w:pPr>
       <w:keepNext/>
       <w:keepLines/>
-      <w:spacing w:after="0" w:before="200"/>
+      <w:spacing w:before="200" w:after="0"/>
       <w:outlineLvl w:val="4"/>
     </w:pPr>
     <w:rPr>
-      <w:rFonts w:asciiTheme="majorHAnsi" w:cstheme="majorBidi" w:eastAsiaTheme="majorEastAsia" w:hAnsiTheme="majorHAnsi"/>
+      <w:rFonts w:asciiTheme="majorHAnsi" w:eastAsiaTheme="majorEastAsia" w:hAnsiTheme="majorHAnsi" w:cstheme="majorBidi"/>
       <w:iCs/>
-      <w:color w:themeColor="accent1" w:val="4F81BD"/>
+      <w:color w:val="4F81BD" w:themeColor="accent1"/>
       <w:sz w:val="24"/>
       <w:szCs w:val="24"/>
     </w:rPr>
   </w:style>
-  <w:style w:styleId="Heading6" w:type="paragraph">
+  <w:style w:type="paragraph" w:styleId="Heading6">
     <w:name w:val="Heading 6"/>
     <w:basedOn w:val="Normal"/>
     <w:next w:val="BodyText"/>
@@ -1701,17 +1876,17 @@
     <w:pPr>
       <w:keepNext/>
       <w:keepLines/>
-      <w:spacing w:after="0" w:before="200"/>
+      <w:spacing w:before="200" w:after="0"/>
       <w:outlineLvl w:val="5"/>
     </w:pPr>
     <w:rPr>
-      <w:rFonts w:asciiTheme="majorHAnsi" w:cstheme="majorBidi" w:eastAsiaTheme="majorEastAsia" w:hAnsiTheme="majorHAnsi"/>
-      <w:color w:themeColor="accent1" w:val="4F81BD"/>
+      <w:rFonts w:asciiTheme="majorHAnsi" w:eastAsiaTheme="majorEastAsia" w:hAnsiTheme="majorHAnsi" w:cstheme="majorBidi"/>
+      <w:color w:val="4F81BD" w:themeColor="accent1"/>
       <w:sz w:val="24"/>
       <w:szCs w:val="24"/>
     </w:rPr>
   </w:style>
-  <w:style w:styleId="Heading7" w:type="paragraph">
+  <w:style w:type="paragraph" w:styleId="Heading7">
     <w:name w:val="Heading 7"/>
     <w:basedOn w:val="Normal"/>
     <w:next w:val="BodyText"/>
@@ -1721,17 +1896,17 @@
     <w:pPr>
       <w:keepNext/>
       <w:keepLines/>
-      <w:spacing w:after="0" w:before="200"/>
+      <w:spacing w:before="200" w:after="0"/>
       <w:outlineLvl w:val="6"/>
     </w:pPr>
     <w:rPr>
-      <w:rFonts w:asciiTheme="majorHAnsi" w:cstheme="majorBidi" w:eastAsiaTheme="majorEastAsia" w:hAnsiTheme="majorHAnsi"/>
-      <w:color w:themeColor="accent1" w:val="4F81BD"/>
+      <w:rFonts w:asciiTheme="majorHAnsi" w:eastAsiaTheme="majorEastAsia" w:hAnsiTheme="majorHAnsi" w:cstheme="majorBidi"/>
+      <w:color w:val="4F81BD" w:themeColor="accent1"/>
       <w:sz w:val="24"/>
       <w:szCs w:val="24"/>
     </w:rPr>
   </w:style>
-  <w:style w:styleId="Heading8" w:type="paragraph">
+  <w:style w:type="paragraph" w:styleId="Heading8">
     <w:name w:val="Heading 8"/>
     <w:basedOn w:val="Normal"/>
     <w:next w:val="BodyText"/>
@@ -1741,17 +1916,17 @@
     <w:pPr>
       <w:keepNext/>
       <w:keepLines/>
-      <w:spacing w:after="0" w:before="200"/>
+      <w:spacing w:before="200" w:after="0"/>
       <w:outlineLvl w:val="7"/>
     </w:pPr>
     <w:rPr>
-      <w:rFonts w:asciiTheme="majorHAnsi" w:cstheme="majorBidi" w:eastAsiaTheme="majorEastAsia" w:hAnsiTheme="majorHAnsi"/>
-      <w:color w:themeColor="accent1" w:val="4F81BD"/>
+      <w:rFonts w:asciiTheme="majorHAnsi" w:eastAsiaTheme="majorEastAsia" w:hAnsiTheme="majorHAnsi" w:cstheme="majorBidi"/>
+      <w:color w:val="4F81BD" w:themeColor="accent1"/>
       <w:sz w:val="24"/>
       <w:szCs w:val="24"/>
     </w:rPr>
   </w:style>
-  <w:style w:styleId="Heading9" w:type="paragraph">
+  <w:style w:type="paragraph" w:styleId="Heading9">
     <w:name w:val="Heading 9"/>
     <w:basedOn w:val="Normal"/>
     <w:next w:val="BodyText"/>
@@ -1761,17 +1936,17 @@
     <w:pPr>
       <w:keepNext/>
       <w:keepLines/>
-      <w:spacing w:after="0" w:before="200"/>
+      <w:spacing w:before="200" w:after="0"/>
       <w:outlineLvl w:val="8"/>
     </w:pPr>
     <w:rPr>
-      <w:rFonts w:asciiTheme="majorHAnsi" w:cstheme="majorBidi" w:eastAsiaTheme="majorEastAsia" w:hAnsiTheme="majorHAnsi"/>
-      <w:color w:themeColor="accent1" w:val="4F81BD"/>
+      <w:rFonts w:asciiTheme="majorHAnsi" w:eastAsiaTheme="majorEastAsia" w:hAnsiTheme="majorHAnsi" w:cstheme="majorBidi"/>
+      <w:color w:val="4F81BD" w:themeColor="accent1"/>
       <w:sz w:val="24"/>
       <w:szCs w:val="24"/>
     </w:rPr>
   </w:style>
-  <w:style w:styleId="BlockText" w:type="paragraph">
+  <w:style w:type="paragraph" w:styleId="BlockText">
     <w:name w:val="Block Text"/>
     <w:basedOn w:val="BodyText"/>
     <w:next w:val="BodyText"/>
@@ -1779,11 +1954,11 @@
     <w:unhideWhenUsed/>
     <w:qFormat/>
     <w:pPr>
-      <w:spacing w:after="100" w:before="100"/>
+      <w:spacing w:before="100" w:after="100"/>
       <w:ind w:firstLine="0" w:left="480" w:right="480"/>
     </w:pPr>
   </w:style>
-  <w:style w:styleId="FootnoteText" w:type="paragraph">
+  <w:style w:type="paragraph" w:styleId="FootnoteText">
     <w:name w:val="Footnote Text"/>
     <w:basedOn w:val="Normal"/>
     <w:next w:val="FootnoteText"/>
@@ -1791,43 +1966,28 @@
     <w:unhideWhenUsed/>
     <w:qFormat/>
   </w:style>
-  <w:style w:default="1" w:styleId="DefaultParagraphFont" w:type="character">
+  <w:style w:type="character" w:default="1" w:styleId="DefaultParagraphFont">
     <w:name w:val="Default Paragraph Font"/>
     <w:semiHidden/>
     <w:unhideWhenUsed/>
   </w:style>
-  <w:style w:default="1" w:styleId="Table" w:type="table">
+  <w:style w:type="table" w:default="1" w:styleId="Table">
     <w:name w:val="Table"/>
     <w:basedOn w:val="TableNormal"/>
     <w:semiHidden/>
     <w:unhideWhenUsed/>
     <w:qFormat/>
     <w:tblPr>
-      <w:tblInd w:type="dxa" w:w="0"/>
+      <w:tblInd w:w="0" w:type="dxa"/>
       <w:tblCellMar>
-        <w:top w:type="dxa" w:w="0"/>
-        <w:left w:type="dxa" w:w="108"/>
-        <w:bottom w:type="dxa" w:w="0"/>
-        <w:right w:type="dxa" w:w="108"/>
+        <w:top w:w="0" w:type="dxa"/>
+        <w:left w:w="108" w:type="dxa"/>
+        <w:bottom w:w="0" w:type="dxa"/>
+        <w:right w:w="108" w:type="dxa"/>
       </w:tblCellMar>
     </w:tblPr>
-    <w:tblStylePr w:type="firstRow">
-      <w:tblPr>
-        <w:jc w:val="left"/>
-        <w:tblInd w:type="dxa" w:w="0"/>
-      </w:tblPr>
-      <w:trPr>
-        <w:jc w:val="left"/>
-      </w:trPr>
-      <w:tcPr>
-        <w:vAlign w:val="bottom"/>
-        <w:tcBorders>
-          <w:bottom w:val="single"/>
-        </w:tcBorders>
-      </w:tcPr>
-    </w:tblStylePr>
-  </w:style>
-  <w:style w:customStyle="1" w:styleId="DefinitionTerm" w:type="paragraph">
+  </w:style>
+  <w:style w:type="paragraph" w:customStyle="1" w:styleId="DefinitionTerm">
     <w:name w:val="Definition Term"/>
     <w:basedOn w:val="Normal"/>
     <w:next w:val="Definition"/>
@@ -1840,49 +2000,49 @@
       <w:b/>
     </w:rPr>
   </w:style>
-  <w:style w:customStyle="1" w:styleId="Definition" w:type="paragraph">
+  <w:style w:type="paragraph" w:customStyle="1" w:styleId="Definition">
     <w:name w:val="Definition"/>
     <w:basedOn w:val="Normal"/>
   </w:style>
-  <w:style w:styleId="Caption" w:type="paragraph">
+  <w:style w:type="paragraph" w:styleId="Caption">
     <w:name w:val="Caption"/>
     <w:basedOn w:val="Normal"/>
     <w:link w:val="BodyTextChar"/>
     <w:pPr>
-      <w:spacing w:after="120" w:before="0"/>
+      <w:spacing w:before="0" w:after="120"/>
     </w:pPr>
     <w:rPr>
       <w:i/>
     </w:rPr>
   </w:style>
-  <w:style w:customStyle="1" w:styleId="TableCaption" w:type="paragraph">
+  <w:style w:type="paragraph" w:customStyle="1" w:styleId="TableCaption">
     <w:name w:val="Table Caption"/>
     <w:basedOn w:val="Caption"/>
     <w:pPr>
       <w:keepNext/>
     </w:pPr>
   </w:style>
-  <w:style w:customStyle="1" w:styleId="ImageCaption" w:type="paragraph">
+  <w:style w:type="paragraph" w:customStyle="1" w:styleId="ImageCaption">
     <w:name w:val="Image Caption"/>
     <w:basedOn w:val="Caption"/>
   </w:style>
-  <w:style w:customStyle="1" w:styleId="Figure" w:type="paragraph">
+  <w:style w:type="paragraph" w:customStyle="1" w:styleId="Figure">
     <w:name w:val="Figure"/>
     <w:basedOn w:val="Normal"/>
   </w:style>
-  <w:style w:customStyle="1" w:styleId="CaptionedFigure" w:type="paragraph">
+  <w:style w:type="paragraph" w:customStyle="1" w:styleId="CaptionedFigure">
     <w:name w:val="Captioned Figure"/>
     <w:basedOn w:val="Figure"/>
     <w:pPr>
       <w:keepNext/>
     </w:pPr>
   </w:style>
-  <w:style w:customStyle="1" w:styleId="BodyTextChar" w:type="character">
+  <w:style w:type="character" w:customStyle="1" w:styleId="BodyTextChar">
     <w:name w:val="Body Text Char"/>
     <w:basedOn w:val="DefaultParagraphFont"/>
     <w:link w:val="BodyText"/>
   </w:style>
-  <w:style w:customStyle="1" w:styleId="VerbatimChar" w:type="character">
+  <w:style w:type="character" w:customStyle="1" w:styleId="VerbatimChar">
     <w:name w:val="Verbatim Char"/>
     <w:basedOn w:val="BodyTextChar"/>
     <w:rPr>
@@ -1890,25 +2050,25 @@
       <w:sz w:val="22"/>
     </w:rPr>
   </w:style>
-  <w:style w:customStyle="1" w:styleId="SectionNumber" w:type="character">
+  <w:style w:type="character" w:customStyle="1" w:styleId="SectionNumber">
     <w:name w:val="Section Number"/>
     <w:basedOn w:val="BodyTextChar"/>
   </w:style>
-  <w:style w:styleId="FootnoteReference" w:type="character">
+  <w:style w:type="character" w:styleId="FootnoteReference">
     <w:name w:val="Footnote Reference"/>
     <w:basedOn w:val="BodyTextChar"/>
     <w:rPr>
       <w:vertAlign w:val="superscript"/>
     </w:rPr>
   </w:style>
-  <w:style w:styleId="Hyperlink" w:type="character">
+  <w:style w:type="character" w:styleId="Hyperlink">
     <w:name w:val="Hyperlink"/>
     <w:basedOn w:val="BodyTextChar"/>
     <w:rPr>
-      <w:color w:themeColor="accent1" w:val="4F81BD"/>
-    </w:rPr>
-  </w:style>
-  <w:style w:styleId="TOCHeading" w:type="paragraph">
+      <w:color w:val="4F81BD" w:themeColor="accent1"/>
+    </w:rPr>
+  </w:style>
+  <w:style w:type="paragraph" w:styleId="TOCHeading">
     <w:name w:val="TOC Heading"/>
     <w:basedOn w:val="Heading1"/>
     <w:next w:val="BodyText"/>
@@ -1920,10 +2080,10 @@
       <w:outlineLvl w:val="9"/>
     </w:pPr>
     <w:rPr>
-      <w:rFonts w:asciiTheme="majorHAnsi" w:cstheme="majorBidi" w:eastAsiaTheme="majorEastAsia" w:hAnsiTheme="majorHAnsi"/>
+      <w:rFonts w:asciiTheme="majorHAnsi" w:eastAsiaTheme="majorEastAsia" w:hAnsiTheme="majorHAnsi" w:cstheme="majorBidi"/>
       <w:b w:val="0"/>
       <w:bCs w:val="0"/>
-      <w:color w:themeColor="accent1" w:themeShade="BF" w:val="365F91"/>
+      <w:color w:val="365F91" w:themeColor="accent1" w:themeShade="BF"/>
     </w:rPr>
   </w:style>
   <w:style w:type="paragraph" w:customStyle="1" w:styleId="SourceCode">

</xml_diff>